<commit_message>
adding account deletion and editing via main ui
</commit_message>
<xml_diff>
--- a/Project Report/B00415210_COMP09044_CW2.docx
+++ b/Project Report/B00415210_COMP09044_CW2.docx
@@ -643,7 +643,12 @@
         </w:rPr>
       </w:pPr>
       <w:r>
-        <w:rPr/>
+        <w:rPr>
+          <w:b/>
+          <w:bCs/>
+          <w:sz w:val="32"/>
+          <w:szCs w:val="32"/>
+        </w:rPr>
       </w:r>
     </w:p>
     <w:sdt>
@@ -656,7 +661,7 @@
       <w:sdtContent>
         <w:p>
           <w:pPr>
-            <w:pStyle w:val="ContentsHeading"/>
+            <w:pStyle w:val="TOAHeading1"/>
             <w:suppressLineNumbers/>
             <w:ind w:left="0" w:hanging="0"/>
             <w:rPr>
@@ -680,9 +685,6 @@
         <w:p>
           <w:pPr>
             <w:pStyle w:val="Contents1"/>
-            <w:tabs>
-              <w:tab w:val="right" w:pos="9638" w:leader="dot"/>
-            </w:tabs>
             <w:rPr/>
           </w:pPr>
           <w:r>
@@ -720,9 +722,6 @@
         <w:p>
           <w:pPr>
             <w:pStyle w:val="Contents1"/>
-            <w:tabs>
-              <w:tab w:val="right" w:pos="9638" w:leader="dot"/>
-            </w:tabs>
             <w:rPr/>
           </w:pPr>
           <w:hyperlink w:anchor="__RefHeading___Toc945_1879416735">
@@ -745,9 +744,6 @@
         <w:p>
           <w:pPr>
             <w:pStyle w:val="Contents1"/>
-            <w:tabs>
-              <w:tab w:val="right" w:pos="9638" w:leader="dot"/>
-            </w:tabs>
             <w:rPr/>
           </w:pPr>
           <w:hyperlink w:anchor="__RefHeading___Toc947_1879416735">
@@ -770,9 +766,6 @@
         <w:p>
           <w:pPr>
             <w:pStyle w:val="Contents1"/>
-            <w:tabs>
-              <w:tab w:val="right" w:pos="9638" w:leader="dot"/>
-            </w:tabs>
             <w:rPr/>
           </w:pPr>
           <w:hyperlink w:anchor="__RefHeading___Toc949_1879416735">
@@ -875,9 +868,6 @@
         <w:p>
           <w:pPr>
             <w:pStyle w:val="Contents1"/>
-            <w:tabs>
-              <w:tab w:val="right" w:pos="9638" w:leader="dot"/>
-            </w:tabs>
             <w:rPr/>
           </w:pPr>
           <w:hyperlink w:anchor="__RefHeading___Toc959_1879416735">
@@ -997,7 +987,12 @@
         </w:rPr>
       </w:pPr>
       <w:r>
-        <w:rPr/>
+        <w:rPr>
+          <w:b/>
+          <w:bCs/>
+          <w:sz w:val="32"/>
+          <w:szCs w:val="32"/>
+        </w:rPr>
       </w:r>
     </w:p>
     <w:p>
@@ -1012,7 +1007,12 @@
         </w:rPr>
       </w:pPr>
       <w:r>
-        <w:rPr/>
+        <w:rPr>
+          <w:b/>
+          <w:bCs/>
+          <w:sz w:val="32"/>
+          <w:szCs w:val="32"/>
+        </w:rPr>
       </w:r>
     </w:p>
     <w:p>
@@ -1027,7 +1027,12 @@
         </w:rPr>
       </w:pPr>
       <w:r>
-        <w:rPr/>
+        <w:rPr>
+          <w:b/>
+          <w:bCs/>
+          <w:sz w:val="32"/>
+          <w:szCs w:val="32"/>
+        </w:rPr>
       </w:r>
     </w:p>
     <w:p>
@@ -1042,7 +1047,12 @@
         </w:rPr>
       </w:pPr>
       <w:r>
-        <w:rPr/>
+        <w:rPr>
+          <w:b/>
+          <w:bCs/>
+          <w:sz w:val="32"/>
+          <w:szCs w:val="32"/>
+        </w:rPr>
       </w:r>
     </w:p>
     <w:p>
@@ -1057,7 +1067,12 @@
         </w:rPr>
       </w:pPr>
       <w:r>
-        <w:rPr/>
+        <w:rPr>
+          <w:b/>
+          <w:bCs/>
+          <w:sz w:val="32"/>
+          <w:szCs w:val="32"/>
+        </w:rPr>
       </w:r>
     </w:p>
     <w:p>
@@ -1072,7 +1087,12 @@
         </w:rPr>
       </w:pPr>
       <w:r>
-        <w:rPr/>
+        <w:rPr>
+          <w:b/>
+          <w:bCs/>
+          <w:sz w:val="32"/>
+          <w:szCs w:val="32"/>
+        </w:rPr>
       </w:r>
     </w:p>
     <w:p>
@@ -1087,7 +1107,12 @@
         </w:rPr>
       </w:pPr>
       <w:r>
-        <w:rPr/>
+        <w:rPr>
+          <w:b/>
+          <w:bCs/>
+          <w:sz w:val="32"/>
+          <w:szCs w:val="32"/>
+        </w:rPr>
       </w:r>
     </w:p>
     <w:p>
@@ -1102,7 +1127,12 @@
         </w:rPr>
       </w:pPr>
       <w:r>
-        <w:rPr/>
+        <w:rPr>
+          <w:b/>
+          <w:bCs/>
+          <w:sz w:val="32"/>
+          <w:szCs w:val="32"/>
+        </w:rPr>
       </w:r>
     </w:p>
     <w:p>
@@ -1117,7 +1147,12 @@
         </w:rPr>
       </w:pPr>
       <w:r>
-        <w:rPr/>
+        <w:rPr>
+          <w:b/>
+          <w:bCs/>
+          <w:sz w:val="32"/>
+          <w:szCs w:val="32"/>
+        </w:rPr>
       </w:r>
     </w:p>
     <w:p>
@@ -1132,7 +1167,12 @@
         </w:rPr>
       </w:pPr>
       <w:r>
-        <w:rPr/>
+        <w:rPr>
+          <w:b/>
+          <w:bCs/>
+          <w:sz w:val="32"/>
+          <w:szCs w:val="32"/>
+        </w:rPr>
       </w:r>
     </w:p>
     <w:p>
@@ -1147,7 +1187,12 @@
         </w:rPr>
       </w:pPr>
       <w:r>
-        <w:rPr/>
+        <w:rPr>
+          <w:b/>
+          <w:bCs/>
+          <w:sz w:val="32"/>
+          <w:szCs w:val="32"/>
+        </w:rPr>
       </w:r>
     </w:p>
     <w:p>
@@ -1162,7 +1207,12 @@
         </w:rPr>
       </w:pPr>
       <w:r>
-        <w:rPr/>
+        <w:rPr>
+          <w:b/>
+          <w:bCs/>
+          <w:sz w:val="32"/>
+          <w:szCs w:val="32"/>
+        </w:rPr>
       </w:r>
     </w:p>
     <w:p>
@@ -1250,15 +1300,7 @@
       <w:bookmarkEnd w:id="4"/>
       <w:r>
         <w:rPr/>
-        <w:t xml:space="preserve">3.1. </w:t>
-      </w:r>
-      <w:r>
-        <w:rPr/>
-        <w:t xml:space="preserve">Data </w:t>
-      </w:r>
-      <w:r>
-        <w:rPr/>
-        <w:t>Structure</w:t>
+        <w:t>3.1. Data Structure</w:t>
       </w:r>
     </w:p>
     <w:p>
@@ -1276,11 +1318,7 @@
       <w:bookmarkEnd w:id="5"/>
       <w:r>
         <w:rPr/>
-        <w:t xml:space="preserve">3.2. </w:t>
-      </w:r>
-      <w:r>
-        <w:rPr/>
-        <w:t>Algorithms</w:t>
+        <w:t>3.2. Algorithms</w:t>
       </w:r>
     </w:p>
     <w:p>
@@ -1298,11 +1336,7 @@
       <w:bookmarkEnd w:id="6"/>
       <w:r>
         <w:rPr/>
-        <w:t xml:space="preserve">3.3. </w:t>
-      </w:r>
-      <w:r>
-        <w:rPr/>
-        <w:t>Complexity Analysis</w:t>
+        <w:t>3.3. Complexity Analysis</w:t>
       </w:r>
     </w:p>
     <w:p>
@@ -1320,11 +1354,7 @@
       <w:bookmarkEnd w:id="7"/>
       <w:r>
         <w:rPr/>
-        <w:t xml:space="preserve">3.4. </w:t>
-      </w:r>
-      <w:r>
-        <w:rPr/>
-        <w:t>Testing and Metrics</w:t>
+        <w:t>3.4. Testing and Metrics</w:t>
       </w:r>
     </w:p>
     <w:p>
@@ -1360,11 +1390,7 @@
       <w:bookmarkEnd w:id="9"/>
       <w:r>
         <w:rPr/>
-        <w:t xml:space="preserve">4.1. </w:t>
-      </w:r>
-      <w:r>
-        <w:rPr/>
-        <w:t>Verification &amp; Validation</w:t>
+        <w:t>4.1. Verification &amp; Validation</w:t>
       </w:r>
     </w:p>
     <w:p>
@@ -1382,11 +1408,7 @@
       <w:bookmarkEnd w:id="10"/>
       <w:r>
         <w:rPr/>
-        <w:t xml:space="preserve">4.2. </w:t>
-      </w:r>
-      <w:r>
-        <w:rPr/>
-        <w:t>Reflecting on Methods</w:t>
+        <w:t>4.2. Reflecting on Methods</w:t>
       </w:r>
     </w:p>
     <w:p>
@@ -1404,11 +1426,7 @@
       <w:bookmarkEnd w:id="11"/>
       <w:r>
         <w:rPr/>
-        <w:t xml:space="preserve">4.3. </w:t>
-      </w:r>
-      <w:r>
-        <w:rPr/>
-        <w:t>SWOT Analysis</w:t>
+        <w:t>4.3. SWOT Analysis</w:t>
       </w:r>
     </w:p>
     <w:p>
@@ -1426,11 +1444,7 @@
       <w:bookmarkEnd w:id="12"/>
       <w:r>
         <w:rPr/>
-        <w:t xml:space="preserve">4.4. </w:t>
-      </w:r>
-      <w:r>
-        <w:rPr/>
-        <w:t>Ethics and Legalities</w:t>
+        <w:t>4.4. Ethics and Legalities</w:t>
       </w:r>
     </w:p>
     <w:p>
@@ -1496,7 +1510,7 @@
     </w:r>
     <w:r>
       <w:rPr/>
-      <w:t>1</w:t>
+      <w:t>3</w:t>
     </w:r>
     <w:r>
       <w:rPr/>
@@ -2372,20 +2386,6 @@
     <w:name w:val="TOA Heading"/>
     <w:basedOn w:val="IndexHeading1"/>
     <w:qFormat/>
-    <w:pPr>
-      <w:suppressLineNumbers/>
-      <w:ind w:left="0" w:hanging="0"/>
-    </w:pPr>
-    <w:rPr>
-      <w:b/>
-      <w:bCs/>
-      <w:sz w:val="32"/>
-      <w:szCs w:val="32"/>
-    </w:rPr>
-  </w:style>
-  <w:style w:type="paragraph" w:styleId="ContentsHeading">
-    <w:name w:val="TOA Heading"/>
-    <w:basedOn w:val="IndexHeading1"/>
     <w:pPr>
       <w:suppressLineNumbers/>
       <w:ind w:left="0" w:hanging="0"/>

</xml_diff>